<commit_message>
added iframe issue to known issues
</commit_message>
<xml_diff>
--- a/Feedback and Known Issues.docx
+++ b/Feedback and Known Issues.docx
@@ -214,6 +214,17 @@
           <w:shd w:fill="auto" w:val="clear"/>
         </w:rPr>
       </w:pPr>
+      <w:r>
+        <w:rPr>
+          <w:rFonts w:ascii="Calibri" w:hAnsi="Calibri" w:cs="Calibri" w:eastAsia="Calibri"/>
+          <w:color w:val="auto"/>
+          <w:spacing w:val="0"/>
+          <w:position w:val="0"/>
+          <w:sz w:val="22"/>
+          <w:shd w:fill="auto" w:val="clear"/>
+        </w:rPr>
+        <w:t xml:space="preserve">iframe main-content starts below content</w:t>
+      </w:r>
     </w:p>
     <w:p>
       <w:pPr>

</xml_diff>